<commit_message>
añadí conclusiones, compromisos y dudas
añadí las conclusiones a la segunda acta, así como las dudas y los compromisos que faltan por cumplir.
</commit_message>
<xml_diff>
--- a/Acta2.docx
+++ b/Acta2.docx
@@ -155,6 +155,7 @@
         </w:rPr>
         <w:t xml:space="preserve">errera </w:t>
       </w:r>
+      <w:proofErr w:type="spellStart"/>
       <w:r>
         <w:rPr>
           <w:rFonts w:ascii="Arial" w:hAnsi="Arial" w:cs="Arial"/>
@@ -171,6 +172,7 @@
         </w:rPr>
         <w:t>ermon</w:t>
       </w:r>
+      <w:proofErr w:type="spellEnd"/>
       <w:r>
         <w:rPr>
           <w:rFonts w:ascii="Arial" w:hAnsi="Arial" w:cs="Arial"/>
@@ -225,7 +227,25 @@
           <w:sz w:val="24"/>
           <w:szCs w:val="24"/>
         </w:rPr>
-        <w:t xml:space="preserve">Para esta primera entrega decidimos empezar por realizar el diseño de la interfaz, así como de dividir el trabajo entre los integrantes. Así como crearnos cuentas en Github para aprender a aprovechar la tecnología de Git y crear un repositorio en la plataforma antes mencionada, ya </w:t>
+        <w:t xml:space="preserve">Para esta primera entrega decidimos empezar por realizar el diseño de la interfaz, así como de dividir el trabajo entre los integrantes. Así como crearnos cuentas en </w:t>
+      </w:r>
+      <w:proofErr w:type="spellStart"/>
+      <w:r>
+        <w:rPr>
+          <w:rFonts w:ascii="Arial" w:hAnsi="Arial" w:cs="Arial"/>
+          <w:sz w:val="24"/>
+          <w:szCs w:val="24"/>
+        </w:rPr>
+        <w:t>Github</w:t>
+      </w:r>
+      <w:proofErr w:type="spellEnd"/>
+      <w:r>
+        <w:rPr>
+          <w:rFonts w:ascii="Arial" w:hAnsi="Arial" w:cs="Arial"/>
+          <w:sz w:val="24"/>
+          <w:szCs w:val="24"/>
+        </w:rPr>
+        <w:t xml:space="preserve"> para aprender a aprovechar la tecnología de Git y crear un repositorio en la plataforma antes mencionada, ya </w:t>
       </w:r>
       <w:r>
         <w:rPr>
@@ -1906,7 +1926,25 @@
           <w:sz w:val="24"/>
           <w:szCs w:val="24"/>
         </w:rPr>
-        <w:t xml:space="preserve"> se encargue del diseño de la interfaz y el trabajo de unificar los códigos y realizar el debuging correspondiente</w:t>
+        <w:t xml:space="preserve"> se encargue del diseño de la interfaz y el trabajo de unificar los códigos y realizar el </w:t>
+      </w:r>
+      <w:proofErr w:type="spellStart"/>
+      <w:r>
+        <w:rPr>
+          <w:rFonts w:ascii="Arial" w:hAnsi="Arial" w:cs="Arial"/>
+          <w:sz w:val="24"/>
+          <w:szCs w:val="24"/>
+        </w:rPr>
+        <w:t>debuging</w:t>
+      </w:r>
+      <w:proofErr w:type="spellEnd"/>
+      <w:r>
+        <w:rPr>
+          <w:rFonts w:ascii="Arial" w:hAnsi="Arial" w:cs="Arial"/>
+          <w:sz w:val="24"/>
+          <w:szCs w:val="24"/>
+        </w:rPr>
+        <w:t xml:space="preserve"> correspondiente</w:t>
       </w:r>
       <w:r>
         <w:rPr>
@@ -1974,7 +2012,17 @@
           <w:sz w:val="24"/>
           <w:szCs w:val="24"/>
         </w:rPr>
-        <w:t>Para la segunda entrega decidimos empezar a resolver los ejercicios adjuntados por la docente para empezar a estructurar la parte de cálculo del proyecto, así como irlos integrando uno a uno a la ventana del formulario, también se planteó la idea de hacer varios formularios anidados de modo que al rellenar los datos de uno se redireccione al usuario hasta el siguiente, reduciendo así la cantidad de información en pantalla y haciendo la interfaz más amigable. Las personas qué trabajaron en esta etapa fueron únicamente Laura Herrera</w:t>
+        <w:t xml:space="preserve">Para la segunda entrega decidimos empezar a resolver los ejercicios adjuntados por la docente para empezar a estructurar la parte de cálculo del proyecto, así como irlos integrando uno a uno a la ventana del formulario, también se planteó la idea de hacer varios formularios anidados de modo que al rellenar los datos de uno se redireccione al usuario hasta el siguiente, reduciendo así la cantidad de información en pantalla y haciendo la interfaz más amigable. Las personas qué trabajaron en esta etapa fueron únicamente </w:t>
+      </w:r>
+      <w:r>
+        <w:rPr>
+          <w:rFonts w:ascii="Arial" w:hAnsi="Arial" w:cs="Arial"/>
+          <w:b/>
+          <w:bCs/>
+          <w:sz w:val="24"/>
+          <w:szCs w:val="24"/>
+        </w:rPr>
+        <w:t>Laura Herrera</w:t>
       </w:r>
       <w:r>
         <w:rPr>
@@ -1990,7 +2038,17 @@
           <w:sz w:val="24"/>
           <w:szCs w:val="24"/>
         </w:rPr>
-        <w:t xml:space="preserve"> Johan Mejía</w:t>
+        <w:t xml:space="preserve"> </w:t>
+      </w:r>
+      <w:r>
+        <w:rPr>
+          <w:rFonts w:ascii="Arial" w:hAnsi="Arial" w:cs="Arial"/>
+          <w:b/>
+          <w:bCs/>
+          <w:sz w:val="24"/>
+          <w:szCs w:val="24"/>
+        </w:rPr>
+        <w:t>Johan Mejía</w:t>
       </w:r>
       <w:r>
         <w:rPr>
@@ -2003,14 +2061,97 @@
       <w:r>
         <w:rPr>
           <w:rFonts w:ascii="Arial" w:hAnsi="Arial" w:cs="Arial"/>
-          <w:sz w:val="24"/>
-          <w:szCs w:val="24"/>
-        </w:rPr>
-        <w:t>Hernán</w:t>
-      </w:r>
-      <w:r>
-        <w:rPr>
-          <w:rFonts w:ascii="Arial" w:hAnsi="Arial" w:cs="Arial"/>
+          <w:b/>
+          <w:bCs/>
+          <w:sz w:val="24"/>
+          <w:szCs w:val="24"/>
+        </w:rPr>
+        <w:t>Hernán Erazo</w:t>
+      </w:r>
+      <w:r>
+        <w:rPr>
+          <w:rFonts w:ascii="Arial" w:hAnsi="Arial" w:cs="Arial"/>
+          <w:sz w:val="24"/>
+          <w:szCs w:val="24"/>
+        </w:rPr>
+        <w:t>.</w:t>
+      </w:r>
+    </w:p>
+    <w:p>
+      <w:pPr>
+        <w:jc w:val="both"/>
+        <w:rPr>
+          <w:rFonts w:ascii="Arial" w:hAnsi="Arial" w:cs="Arial"/>
+          <w:sz w:val="24"/>
+          <w:szCs w:val="24"/>
+        </w:rPr>
+      </w:pPr>
+    </w:p>
+    <w:p>
+      <w:pPr>
+        <w:jc w:val="both"/>
+        <w:rPr>
+          <w:rFonts w:ascii="Arial" w:hAnsi="Arial" w:cs="Arial"/>
+          <w:sz w:val="24"/>
+          <w:szCs w:val="24"/>
+        </w:rPr>
+      </w:pPr>
+      <w:r>
+        <w:rPr>
+          <w:rFonts w:ascii="Arial" w:hAnsi="Arial" w:cs="Arial"/>
+          <w:sz w:val="24"/>
+          <w:szCs w:val="24"/>
+        </w:rPr>
+        <w:t>De acuerdo con lo estipulado en la primera acta:</w:t>
+      </w:r>
+    </w:p>
+    <w:p>
+      <w:pPr>
+        <w:pStyle w:val="Prrafodelista"/>
+        <w:numPr>
+          <w:ilvl w:val="0"/>
+          <w:numId w:val="2"/>
+        </w:numPr>
+        <w:jc w:val="both"/>
+        <w:rPr>
+          <w:rFonts w:ascii="Arial" w:hAnsi="Arial" w:cs="Arial"/>
+          <w:sz w:val="24"/>
+          <w:szCs w:val="24"/>
+        </w:rPr>
+      </w:pPr>
+      <w:r>
+        <w:rPr>
+          <w:rFonts w:ascii="Arial" w:hAnsi="Arial" w:cs="Arial"/>
+          <w:b/>
+          <w:bCs/>
+          <w:sz w:val="24"/>
+          <w:szCs w:val="24"/>
+        </w:rPr>
+        <w:t>Laura Herrera</w:t>
+      </w:r>
+      <w:r>
+        <w:rPr>
+          <w:rFonts w:ascii="Arial" w:hAnsi="Arial" w:cs="Arial"/>
+          <w:sz w:val="24"/>
+          <w:szCs w:val="24"/>
+        </w:rPr>
+        <w:t xml:space="preserve"> se encargó de resolver el ejercicio de </w:t>
+      </w:r>
+      <w:r>
+        <w:rPr>
+          <w:rFonts w:ascii="Arial" w:hAnsi="Arial" w:cs="Arial"/>
+          <w:b/>
+          <w:bCs/>
+          <w:sz w:val="24"/>
+          <w:szCs w:val="24"/>
+        </w:rPr>
+        <w:t>Convección Natural</w:t>
+      </w:r>
+      <w:r>
+        <w:rPr>
+          <w:rFonts w:ascii="Arial" w:hAnsi="Arial" w:cs="Arial"/>
+          <w:b/>
+          <w:bCs/>
           <w:sz w:val="24"/>
           <w:szCs w:val="24"/>
         </w:rPr>
@@ -2022,11 +2163,13 @@
           <w:sz w:val="24"/>
           <w:szCs w:val="24"/>
         </w:rPr>
-        <w:t>Erazo</w:t>
-      </w:r>
-      <w:r>
-        <w:rPr>
-          <w:rFonts w:ascii="Arial" w:hAnsi="Arial" w:cs="Arial"/>
+        <w:t>y hacer el código correspondiente para el funcionamiento del programa</w:t>
+      </w:r>
+      <w:r>
+        <w:rPr>
+          <w:rFonts w:ascii="Arial" w:hAnsi="Arial" w:cs="Arial"/>
+          <w:b/>
+          <w:bCs/>
           <w:sz w:val="24"/>
           <w:szCs w:val="24"/>
         </w:rPr>
@@ -2035,13 +2178,282 @@
     </w:p>
     <w:p>
       <w:pPr>
-        <w:jc w:val="both"/>
-        <w:rPr>
-          <w:rFonts w:ascii="Arial" w:hAnsi="Arial" w:cs="Arial"/>
-          <w:sz w:val="24"/>
-          <w:szCs w:val="24"/>
-        </w:rPr>
-      </w:pPr>
+        <w:pStyle w:val="Prrafodelista"/>
+        <w:numPr>
+          <w:ilvl w:val="0"/>
+          <w:numId w:val="2"/>
+        </w:numPr>
+        <w:jc w:val="both"/>
+        <w:rPr>
+          <w:rFonts w:ascii="Arial" w:hAnsi="Arial" w:cs="Arial"/>
+          <w:sz w:val="24"/>
+          <w:szCs w:val="24"/>
+        </w:rPr>
+      </w:pPr>
+      <w:r>
+        <w:rPr>
+          <w:rFonts w:ascii="Arial" w:hAnsi="Arial" w:cs="Arial"/>
+          <w:b/>
+          <w:bCs/>
+          <w:sz w:val="24"/>
+          <w:szCs w:val="24"/>
+        </w:rPr>
+        <w:t>Hernán Erazo</w:t>
+      </w:r>
+      <w:r>
+        <w:rPr>
+          <w:rFonts w:ascii="Arial" w:hAnsi="Arial" w:cs="Arial"/>
+          <w:sz w:val="24"/>
+          <w:szCs w:val="24"/>
+        </w:rPr>
+        <w:t xml:space="preserve"> se encargó de resolver el ejercicio de </w:t>
+      </w:r>
+      <w:r>
+        <w:rPr>
+          <w:rFonts w:ascii="Arial" w:hAnsi="Arial" w:cs="Arial"/>
+          <w:b/>
+          <w:bCs/>
+          <w:sz w:val="24"/>
+          <w:szCs w:val="24"/>
+        </w:rPr>
+        <w:t xml:space="preserve">Convección </w:t>
+      </w:r>
+      <w:r>
+        <w:rPr>
+          <w:rFonts w:ascii="Arial" w:hAnsi="Arial" w:cs="Arial"/>
+          <w:b/>
+          <w:bCs/>
+          <w:sz w:val="24"/>
+          <w:szCs w:val="24"/>
+        </w:rPr>
+        <w:t>forzada</w:t>
+      </w:r>
+      <w:r>
+        <w:rPr>
+          <w:rFonts w:ascii="Arial" w:hAnsi="Arial" w:cs="Arial"/>
+          <w:b/>
+          <w:bCs/>
+          <w:sz w:val="24"/>
+          <w:szCs w:val="24"/>
+        </w:rPr>
+        <w:t xml:space="preserve"> </w:t>
+      </w:r>
+      <w:r>
+        <w:rPr>
+          <w:rFonts w:ascii="Arial" w:hAnsi="Arial" w:cs="Arial"/>
+          <w:sz w:val="24"/>
+          <w:szCs w:val="24"/>
+        </w:rPr>
+        <w:t xml:space="preserve">y del mismo modo </w:t>
+      </w:r>
+      <w:r>
+        <w:rPr>
+          <w:rFonts w:ascii="Arial" w:hAnsi="Arial" w:cs="Arial"/>
+          <w:sz w:val="24"/>
+          <w:szCs w:val="24"/>
+        </w:rPr>
+        <w:t>hacer el código correspondiente para el funcionamiento del programa</w:t>
+      </w:r>
+      <w:r>
+        <w:rPr>
+          <w:rFonts w:ascii="Arial" w:hAnsi="Arial" w:cs="Arial"/>
+          <w:b/>
+          <w:bCs/>
+          <w:sz w:val="24"/>
+          <w:szCs w:val="24"/>
+        </w:rPr>
+        <w:t>.</w:t>
+      </w:r>
+    </w:p>
+    <w:p>
+      <w:pPr>
+        <w:pStyle w:val="Prrafodelista"/>
+        <w:numPr>
+          <w:ilvl w:val="0"/>
+          <w:numId w:val="2"/>
+        </w:numPr>
+        <w:jc w:val="both"/>
+        <w:rPr>
+          <w:rFonts w:ascii="Arial" w:hAnsi="Arial" w:cs="Arial"/>
+          <w:sz w:val="24"/>
+          <w:szCs w:val="24"/>
+        </w:rPr>
+      </w:pPr>
+      <w:r>
+        <w:rPr>
+          <w:rFonts w:ascii="Arial" w:hAnsi="Arial" w:cs="Arial"/>
+          <w:b/>
+          <w:bCs/>
+          <w:sz w:val="24"/>
+          <w:szCs w:val="24"/>
+        </w:rPr>
+        <w:t xml:space="preserve">Johan Mejía </w:t>
+      </w:r>
+      <w:r>
+        <w:rPr>
+          <w:rFonts w:ascii="Arial" w:hAnsi="Arial" w:cs="Arial"/>
+          <w:sz w:val="24"/>
+          <w:szCs w:val="24"/>
+        </w:rPr>
+        <w:t xml:space="preserve">se encargó de resolver el ejercicio de </w:t>
+      </w:r>
+      <w:r>
+        <w:rPr>
+          <w:rFonts w:ascii="Arial" w:hAnsi="Arial" w:cs="Arial"/>
+          <w:b/>
+          <w:bCs/>
+          <w:sz w:val="24"/>
+          <w:szCs w:val="24"/>
+        </w:rPr>
+        <w:t>Conducción</w:t>
+      </w:r>
+      <w:r>
+        <w:rPr>
+          <w:rFonts w:ascii="Arial" w:hAnsi="Arial" w:cs="Arial"/>
+          <w:sz w:val="24"/>
+          <w:szCs w:val="24"/>
+        </w:rPr>
+        <w:t>, así como de realizar la presente acta.</w:t>
+      </w:r>
+    </w:p>
+    <w:p>
+      <w:pPr>
+        <w:jc w:val="both"/>
+        <w:rPr>
+          <w:rFonts w:ascii="Arial" w:hAnsi="Arial" w:cs="Arial"/>
+          <w:b/>
+          <w:bCs/>
+          <w:sz w:val="24"/>
+          <w:szCs w:val="24"/>
+        </w:rPr>
+      </w:pPr>
+      <w:r>
+        <w:rPr>
+          <w:rFonts w:ascii="Arial" w:hAnsi="Arial" w:cs="Arial"/>
+          <w:b/>
+          <w:bCs/>
+          <w:sz w:val="24"/>
+          <w:szCs w:val="24"/>
+        </w:rPr>
+        <w:t>Dudas</w:t>
+      </w:r>
+      <w:r>
+        <w:rPr>
+          <w:rFonts w:ascii="Arial" w:hAnsi="Arial" w:cs="Arial"/>
+          <w:b/>
+          <w:bCs/>
+          <w:sz w:val="24"/>
+          <w:szCs w:val="24"/>
+        </w:rPr>
+        <w:t>:</w:t>
+      </w:r>
+    </w:p>
+    <w:p>
+      <w:pPr>
+        <w:jc w:val="both"/>
+        <w:rPr>
+          <w:rFonts w:ascii="Arial" w:hAnsi="Arial" w:cs="Arial"/>
+          <w:sz w:val="24"/>
+          <w:szCs w:val="24"/>
+        </w:rPr>
+      </w:pPr>
+      <w:r>
+        <w:rPr>
+          <w:rFonts w:ascii="Arial" w:hAnsi="Arial" w:cs="Arial"/>
+          <w:sz w:val="24"/>
+          <w:szCs w:val="24"/>
+        </w:rPr>
+        <w:t>Hubo dudas sobre la declaración de las variables y problemas con los resultados de los ejercicios que no eran iguales a las respuestas otorgadas por la docente.</w:t>
+      </w:r>
+    </w:p>
+    <w:p>
+      <w:pPr>
+        <w:jc w:val="both"/>
+        <w:rPr>
+          <w:rFonts w:ascii="Arial" w:hAnsi="Arial" w:cs="Arial"/>
+          <w:b/>
+          <w:bCs/>
+          <w:sz w:val="24"/>
+          <w:szCs w:val="24"/>
+        </w:rPr>
+      </w:pPr>
+      <w:r>
+        <w:rPr>
+          <w:rFonts w:ascii="Arial" w:hAnsi="Arial" w:cs="Arial"/>
+          <w:b/>
+          <w:bCs/>
+          <w:sz w:val="24"/>
+          <w:szCs w:val="24"/>
+        </w:rPr>
+        <w:t>Compromisos:</w:t>
+      </w:r>
+    </w:p>
+    <w:p>
+      <w:pPr>
+        <w:jc w:val="both"/>
+        <w:rPr>
+          <w:rFonts w:ascii="Arial" w:hAnsi="Arial" w:cs="Arial"/>
+          <w:sz w:val="24"/>
+          <w:szCs w:val="24"/>
+        </w:rPr>
+      </w:pPr>
+      <w:r>
+        <w:rPr>
+          <w:rFonts w:ascii="Arial" w:hAnsi="Arial" w:cs="Arial"/>
+          <w:sz w:val="24"/>
+          <w:szCs w:val="24"/>
+        </w:rPr>
+        <w:t>Hizo falta terminar algunos detalles de los ejercicios y por su puesto</w:t>
+      </w:r>
+      <w:r>
+        <w:rPr>
+          <w:rFonts w:ascii="Arial" w:hAnsi="Arial" w:cs="Arial"/>
+          <w:sz w:val="24"/>
+          <w:szCs w:val="24"/>
+        </w:rPr>
+        <w:t xml:space="preserve"> organizar los formularios, cosa que nos queda pendiente para la entrega final.</w:t>
+      </w:r>
+    </w:p>
+    <w:p>
+      <w:pPr>
+        <w:jc w:val="both"/>
+        <w:rPr>
+          <w:rFonts w:ascii="Arial" w:hAnsi="Arial" w:cs="Arial"/>
+          <w:b/>
+          <w:bCs/>
+          <w:sz w:val="24"/>
+          <w:szCs w:val="24"/>
+        </w:rPr>
+      </w:pPr>
+      <w:r>
+        <w:rPr>
+          <w:rFonts w:ascii="Arial" w:hAnsi="Arial" w:cs="Arial"/>
+          <w:b/>
+          <w:bCs/>
+          <w:sz w:val="24"/>
+          <w:szCs w:val="24"/>
+        </w:rPr>
+        <w:lastRenderedPageBreak/>
+        <w:t>Conclusiones:</w:t>
+      </w:r>
+    </w:p>
+    <w:p>
+      <w:pPr>
+        <w:jc w:val="both"/>
+        <w:rPr>
+          <w:rFonts w:ascii="Arial" w:hAnsi="Arial" w:cs="Arial"/>
+          <w:sz w:val="24"/>
+          <w:szCs w:val="24"/>
+        </w:rPr>
+      </w:pPr>
+      <w:r>
+        <w:rPr>
+          <w:rFonts w:ascii="Arial" w:hAnsi="Arial" w:cs="Arial"/>
+          <w:sz w:val="24"/>
+          <w:szCs w:val="24"/>
+        </w:rPr>
+        <w:t>Concluimos que una mejor forma de hacer el formularios es en realidad hacer varios formularios anidados que se llamen entre sí de manera modular, de modo qué la interfaz sea más amigable se muestren menos datos irrelevantes en pantalla.</w:t>
+      </w:r>
     </w:p>
     <w:sectPr>
       <w:pgSz w:w="12240" w:h="15840"/>
@@ -2168,8 +2580,124 @@
       </w:rPr>
     </w:lvl>
   </w:abstractNum>
+  <w:abstractNum w:abstractNumId="1" w15:restartNumberingAfterBreak="0">
+    <w:nsid w:val="068C6B45"/>
+    <w:multiLevelType w:val="hybridMultilevel"/>
+    <w:tmpl w:val="0792BB68"/>
+    <w:lvl w:ilvl="0" w:tplc="240A0001">
+      <w:start w:val="1"/>
+      <w:numFmt w:val="bullet"/>
+      <w:lvlText w:val=""/>
+      <w:lvlJc w:val="left"/>
+      <w:pPr>
+        <w:ind w:left="720" w:hanging="360"/>
+      </w:pPr>
+      <w:rPr>
+        <w:rFonts w:ascii="Symbol" w:hAnsi="Symbol" w:hint="default"/>
+      </w:rPr>
+    </w:lvl>
+    <w:lvl w:ilvl="1" w:tplc="240A0003" w:tentative="1">
+      <w:start w:val="1"/>
+      <w:numFmt w:val="bullet"/>
+      <w:lvlText w:val="o"/>
+      <w:lvlJc w:val="left"/>
+      <w:pPr>
+        <w:ind w:left="1440" w:hanging="360"/>
+      </w:pPr>
+      <w:rPr>
+        <w:rFonts w:ascii="Courier New" w:hAnsi="Courier New" w:cs="Courier New" w:hint="default"/>
+      </w:rPr>
+    </w:lvl>
+    <w:lvl w:ilvl="2" w:tplc="240A0005" w:tentative="1">
+      <w:start w:val="1"/>
+      <w:numFmt w:val="bullet"/>
+      <w:lvlText w:val=""/>
+      <w:lvlJc w:val="left"/>
+      <w:pPr>
+        <w:ind w:left="2160" w:hanging="360"/>
+      </w:pPr>
+      <w:rPr>
+        <w:rFonts w:ascii="Wingdings" w:hAnsi="Wingdings" w:hint="default"/>
+      </w:rPr>
+    </w:lvl>
+    <w:lvl w:ilvl="3" w:tplc="240A0001" w:tentative="1">
+      <w:start w:val="1"/>
+      <w:numFmt w:val="bullet"/>
+      <w:lvlText w:val=""/>
+      <w:lvlJc w:val="left"/>
+      <w:pPr>
+        <w:ind w:left="2880" w:hanging="360"/>
+      </w:pPr>
+      <w:rPr>
+        <w:rFonts w:ascii="Symbol" w:hAnsi="Symbol" w:hint="default"/>
+      </w:rPr>
+    </w:lvl>
+    <w:lvl w:ilvl="4" w:tplc="240A0003" w:tentative="1">
+      <w:start w:val="1"/>
+      <w:numFmt w:val="bullet"/>
+      <w:lvlText w:val="o"/>
+      <w:lvlJc w:val="left"/>
+      <w:pPr>
+        <w:ind w:left="3600" w:hanging="360"/>
+      </w:pPr>
+      <w:rPr>
+        <w:rFonts w:ascii="Courier New" w:hAnsi="Courier New" w:cs="Courier New" w:hint="default"/>
+      </w:rPr>
+    </w:lvl>
+    <w:lvl w:ilvl="5" w:tplc="240A0005" w:tentative="1">
+      <w:start w:val="1"/>
+      <w:numFmt w:val="bullet"/>
+      <w:lvlText w:val=""/>
+      <w:lvlJc w:val="left"/>
+      <w:pPr>
+        <w:ind w:left="4320" w:hanging="360"/>
+      </w:pPr>
+      <w:rPr>
+        <w:rFonts w:ascii="Wingdings" w:hAnsi="Wingdings" w:hint="default"/>
+      </w:rPr>
+    </w:lvl>
+    <w:lvl w:ilvl="6" w:tplc="240A0001" w:tentative="1">
+      <w:start w:val="1"/>
+      <w:numFmt w:val="bullet"/>
+      <w:lvlText w:val=""/>
+      <w:lvlJc w:val="left"/>
+      <w:pPr>
+        <w:ind w:left="5040" w:hanging="360"/>
+      </w:pPr>
+      <w:rPr>
+        <w:rFonts w:ascii="Symbol" w:hAnsi="Symbol" w:hint="default"/>
+      </w:rPr>
+    </w:lvl>
+    <w:lvl w:ilvl="7" w:tplc="240A0003" w:tentative="1">
+      <w:start w:val="1"/>
+      <w:numFmt w:val="bullet"/>
+      <w:lvlText w:val="o"/>
+      <w:lvlJc w:val="left"/>
+      <w:pPr>
+        <w:ind w:left="5760" w:hanging="360"/>
+      </w:pPr>
+      <w:rPr>
+        <w:rFonts w:ascii="Courier New" w:hAnsi="Courier New" w:cs="Courier New" w:hint="default"/>
+      </w:rPr>
+    </w:lvl>
+    <w:lvl w:ilvl="8" w:tplc="240A0005" w:tentative="1">
+      <w:start w:val="1"/>
+      <w:numFmt w:val="bullet"/>
+      <w:lvlText w:val=""/>
+      <w:lvlJc w:val="left"/>
+      <w:pPr>
+        <w:ind w:left="6480" w:hanging="360"/>
+      </w:pPr>
+      <w:rPr>
+        <w:rFonts w:ascii="Wingdings" w:hAnsi="Wingdings" w:hint="default"/>
+      </w:rPr>
+    </w:lvl>
+  </w:abstractNum>
   <w:num w:numId="1">
     <w:abstractNumId w:val="0"/>
+  </w:num>
+  <w:num w:numId="2">
+    <w:abstractNumId w:val="1"/>
   </w:num>
 </w:numbering>
 </file>
@@ -2576,7 +3104,6 @@
   <w:style w:type="character" w:default="1" w:styleId="Fuentedeprrafopredeter">
     <w:name w:val="Default Paragraph Font"/>
     <w:uiPriority w:val="1"/>
-    <w:semiHidden/>
     <w:unhideWhenUsed/>
   </w:style>
   <w:style w:type="table" w:default="1" w:styleId="Tablanormal">

</xml_diff>